<commit_message>
Improve readability of documentation (README, BONUS).
</commit_message>
<xml_diff>
--- a/BONUS.docx
+++ b/BONUS.docx
@@ -17,7 +17,7 @@
           <w:bCs/>
           <w:lang w:val="en-US"/>
         </w:rPr>
-        <w:t>Implementing Query Expansion Techniques</w:t>
+        <w:t>Implementing Techniques</w:t>
       </w:r>
     </w:p>
     <w:p>
@@ -41,7 +41,19 @@
         <w:rPr>
           <w:lang w:val="en-US"/>
         </w:rPr>
-        <w:t xml:space="preserve">Our team decided to implement query expansion techniques in the form of thesaurus expansion and </w:t>
+        <w:t>Our team decided to implement techniques in the form of</w:t>
+      </w:r>
+      <w:r>
+        <w:rPr>
+          <w:lang w:val="en-US"/>
+        </w:rPr>
+        <w:t xml:space="preserve"> (manual)</w:t>
+      </w:r>
+      <w:r>
+        <w:rPr>
+          <w:lang w:val="en-US"/>
+        </w:rPr>
+        <w:t xml:space="preserve"> thesaurus expansion and </w:t>
       </w:r>
       <w:proofErr w:type="spellStart"/>
       <w:r>
@@ -56,6 +68,26 @@
           <w:lang w:val="en-US"/>
         </w:rPr>
         <w:t xml:space="preserve"> algorithm.</w:t>
+      </w:r>
+      <w:r>
+        <w:rPr>
+          <w:lang w:val="en-US"/>
+        </w:rPr>
+        <w:t xml:space="preserve"> We have also performed some </w:t>
+      </w:r>
+      <w:proofErr w:type="spellStart"/>
+      <w:r>
+        <w:rPr>
+          <w:lang w:val="en-US"/>
+        </w:rPr>
+        <w:t>optimisations</w:t>
+      </w:r>
+      <w:proofErr w:type="spellEnd"/>
+      <w:r>
+        <w:rPr>
+          <w:lang w:val="en-US"/>
+        </w:rPr>
+        <w:t xml:space="preserve"> and tweaks to accommodate their effects.</w:t>
       </w:r>
     </w:p>
     <w:p>
@@ -184,25 +216,7 @@
           <w:bCs/>
           <w:lang w:val="en-US"/>
         </w:rPr>
-        <w:t xml:space="preserve"> (</w:t>
-      </w:r>
-      <w:proofErr w:type="spellStart"/>
-      <w:r>
-        <w:rPr>
-          <w:b/>
-          <w:bCs/>
-          <w:lang w:val="en-US"/>
-        </w:rPr>
-        <w:t>Releva</w:t>
-      </w:r>
-      <w:proofErr w:type="spellEnd"/>
-      <w:r>
-        <w:rPr>
-          <w:b/>
-          <w:bCs/>
-          <w:lang w:val="en-US"/>
-        </w:rPr>
-        <w:t>nce feedback)</w:t>
+        <w:t xml:space="preserve"> (Relevance feedback)</w:t>
       </w:r>
     </w:p>
     <w:p>
@@ -378,22 +392,102 @@
         <w:rPr>
           <w:rFonts w:eastAsia="Times New Roman" w:cstheme="minorHAnsi"/>
         </w:rPr>
-        <w:t>) is generated using the document count vector. However, in the interest of saving space, we only store the top 20 terms (in terms of frequency) of each vector. We do this using the assumption that anything after that it is unlikely to appear too many times in the document and hence would not affect the score much. Of course, this is an approximation and definitely does not hold true all the time, but we felt that the trade-off was acceptable. The query vector was computed as per the lecture.</w:t>
-      </w:r>
-    </w:p>
-    <w:p>
-      <w:pPr>
-        <w:spacing w:line="276" w:lineRule="auto"/>
-        <w:rPr>
-          <w:rFonts w:eastAsia="Times New Roman" w:cstheme="minorHAnsi"/>
-        </w:rPr>
-      </w:pPr>
+        <w:t xml:space="preserve">) is generated using the document count vector. However, in the interest of saving space, we only store the top </w:t>
+      </w:r>
+      <w:r>
+        <w:rPr>
+          <w:rFonts w:eastAsia="Times New Roman" w:cstheme="minorHAnsi"/>
+        </w:rPr>
+        <w:t>K</w:t>
+      </w:r>
+      <w:r>
+        <w:rPr>
+          <w:rFonts w:eastAsia="Times New Roman" w:cstheme="minorHAnsi"/>
+        </w:rPr>
+        <w:t xml:space="preserve"> terms (in terms of frequency) of each vector. We do this using the assumption that anything after that is </w:t>
+      </w:r>
+      <w:r>
+        <w:rPr>
+          <w:rFonts w:eastAsia="Times New Roman" w:cstheme="minorHAnsi"/>
+        </w:rPr>
+        <w:t xml:space="preserve">probably less relevant as a search keyword/term </w:t>
+      </w:r>
+      <w:r>
+        <w:rPr>
+          <w:rFonts w:eastAsia="Times New Roman" w:cstheme="minorHAnsi"/>
+        </w:rPr>
+        <w:t xml:space="preserve">and hence </w:t>
+      </w:r>
+      <w:r>
+        <w:rPr>
+          <w:rFonts w:eastAsia="Times New Roman" w:cstheme="minorHAnsi"/>
+        </w:rPr>
+        <w:t>should</w:t>
+      </w:r>
+      <w:r>
+        <w:rPr>
+          <w:rFonts w:eastAsia="Times New Roman" w:cstheme="minorHAnsi"/>
+        </w:rPr>
+        <w:t xml:space="preserve"> not affect the score much. Of course, this is an approximation and definitely does not hold true all the time, but we felt that the trade-off </w:t>
+      </w:r>
       <w:r>
         <w:rPr>
           <w:rFonts w:eastAsia="Times New Roman" w:cstheme="minorHAnsi"/>
         </w:rPr>
         <w:lastRenderedPageBreak/>
-        <w:t>A rough algorithm of what we did is given below:</w:t>
+        <w:t xml:space="preserve">(to reduce index space and additional terms to search during the search phase) </w:t>
+      </w:r>
+      <w:r>
+        <w:rPr>
+          <w:rFonts w:eastAsia="Times New Roman" w:cstheme="minorHAnsi"/>
+        </w:rPr>
+        <w:t>was acceptable. The query vector was computed as per the lecture.</w:t>
+      </w:r>
+      <w:r>
+        <w:rPr>
+          <w:rFonts w:eastAsia="Times New Roman" w:cstheme="minorHAnsi"/>
+        </w:rPr>
+        <w:t xml:space="preserve"> Note that we calculate this term-wise – that is, we calculate the entries of the refined query vector row by row.</w:t>
+      </w:r>
+    </w:p>
+    <w:p>
+      <w:pPr>
+        <w:spacing w:line="276" w:lineRule="auto"/>
+        <w:rPr>
+          <w:rFonts w:eastAsia="Times New Roman" w:cstheme="minorHAnsi"/>
+        </w:rPr>
+      </w:pPr>
+    </w:p>
+    <w:p>
+      <w:pPr>
+        <w:spacing w:line="276" w:lineRule="auto"/>
+        <w:rPr>
+          <w:rFonts w:eastAsia="Times New Roman" w:cstheme="minorHAnsi"/>
+        </w:rPr>
+      </w:pPr>
+      <w:r>
+        <w:rPr>
+          <w:rFonts w:eastAsia="Times New Roman" w:cstheme="minorHAnsi"/>
+        </w:rPr>
+        <w:t>Some key points</w:t>
+      </w:r>
+      <w:r>
+        <w:rPr>
+          <w:rFonts w:eastAsia="Times New Roman" w:cstheme="minorHAnsi"/>
+        </w:rPr>
+        <w:t xml:space="preserve"> of what we did </w:t>
+      </w:r>
+      <w:r>
+        <w:rPr>
+          <w:rFonts w:eastAsia="Times New Roman" w:cstheme="minorHAnsi"/>
+        </w:rPr>
+        <w:t xml:space="preserve">(our version of the algorithm) </w:t>
+      </w:r>
+      <w:r>
+        <w:rPr>
+          <w:rFonts w:eastAsia="Times New Roman" w:cstheme="minorHAnsi"/>
+        </w:rPr>
+        <w:t>is given below:</w:t>
       </w:r>
     </w:p>
     <w:p>
@@ -412,7 +506,69 @@
         <w:rPr>
           <w:rFonts w:eastAsia="Times New Roman" w:cstheme="minorHAnsi"/>
         </w:rPr>
-        <w:t>For each term of the query, calculate the centroid of the new term in the new query vector. You can think of this as vector summation along a single dimension (row) of the vector.</w:t>
+        <w:t xml:space="preserve">For each term </w:t>
+      </w:r>
+      <w:r>
+        <w:rPr>
+          <w:rFonts w:eastAsia="Times New Roman" w:cstheme="minorHAnsi"/>
+        </w:rPr>
+        <w:t>appearing in the</w:t>
+      </w:r>
+      <w:r>
+        <w:rPr>
+          <w:rFonts w:eastAsia="Times New Roman" w:cstheme="minorHAnsi"/>
+        </w:rPr>
+        <w:t xml:space="preserve"> query, calculate the centroid</w:t>
+      </w:r>
+      <w:r>
+        <w:rPr>
+          <w:rFonts w:eastAsia="Times New Roman" w:cstheme="minorHAnsi"/>
+        </w:rPr>
+        <w:t>’s entry/value</w:t>
+      </w:r>
+      <w:r>
+        <w:rPr>
+          <w:rFonts w:eastAsia="Times New Roman" w:cstheme="minorHAnsi"/>
+        </w:rPr>
+        <w:t xml:space="preserve"> of the term in the </w:t>
+      </w:r>
+      <w:r>
+        <w:rPr>
+          <w:rFonts w:eastAsia="Times New Roman" w:cstheme="minorHAnsi"/>
+        </w:rPr>
+        <w:t xml:space="preserve">relevant documents. Use this value in the </w:t>
+      </w:r>
+      <w:proofErr w:type="spellStart"/>
+      <w:r>
+        <w:rPr>
+          <w:rFonts w:eastAsia="Times New Roman" w:cstheme="minorHAnsi"/>
+        </w:rPr>
+        <w:t>Rocchio</w:t>
+      </w:r>
+      <w:proofErr w:type="spellEnd"/>
+      <w:r>
+        <w:rPr>
+          <w:rFonts w:eastAsia="Times New Roman" w:cstheme="minorHAnsi"/>
+        </w:rPr>
+        <w:t xml:space="preserve"> Algorithm formula to calculate the refined query</w:t>
+      </w:r>
+      <w:r>
+        <w:rPr>
+          <w:rFonts w:eastAsia="Times New Roman" w:cstheme="minorHAnsi"/>
+        </w:rPr>
+        <w:t xml:space="preserve"> vector</w:t>
+      </w:r>
+      <w:r>
+        <w:rPr>
+          <w:rFonts w:eastAsia="Times New Roman" w:cstheme="minorHAnsi"/>
+        </w:rPr>
+        <w:t>’s value for that term’s entry</w:t>
+      </w:r>
+      <w:r>
+        <w:rPr>
+          <w:rFonts w:eastAsia="Times New Roman" w:cstheme="minorHAnsi"/>
+        </w:rPr>
+        <w:t>.</w:t>
       </w:r>
     </w:p>
     <w:p>
@@ -431,7 +587,25 @@
         <w:rPr>
           <w:rFonts w:eastAsia="Times New Roman" w:cstheme="minorHAnsi"/>
         </w:rPr>
-        <w:t>There are some terms that can be found in the relevant documents but not in the query. To account for this, we get the set of terms which were not seen in the query, and then calculate the centroids for those terms as well. We then do the normal cosine scoring (via dot product) on these terms with the postings.</w:t>
+        <w:t xml:space="preserve">There are some terms that can be found in the relevant documents but not in the query. To account for this, we </w:t>
+      </w:r>
+      <w:r>
+        <w:rPr>
+          <w:rFonts w:eastAsia="Times New Roman" w:cstheme="minorHAnsi"/>
+        </w:rPr>
+        <w:t>gather</w:t>
+      </w:r>
+      <w:r>
+        <w:rPr>
+          <w:rFonts w:eastAsia="Times New Roman" w:cstheme="minorHAnsi"/>
+        </w:rPr>
+        <w:t xml:space="preserve"> the set of terms which were not seen in the query, and then calculate the centroids for those terms as well. We then do the normal cosine scoring (via dot product) on these terms with the postings.</w:t>
+      </w:r>
+      <w:r>
+        <w:rPr>
+          <w:rFonts w:eastAsia="Times New Roman" w:cstheme="minorHAnsi"/>
+        </w:rPr>
+        <w:t xml:space="preserve"> This is essentially similar to that performed for terms in the query, just that we begin with a initial query vector value of 0 and add the centroid’s value to it.</w:t>
       </w:r>
     </w:p>
     <w:p>
@@ -450,7 +624,49 @@
         <w:rPr>
           <w:rFonts w:eastAsia="Times New Roman" w:cstheme="minorHAnsi"/>
         </w:rPr>
-        <w:t>Normalization is done before hand, as we have saved the magnitude of each document weight vector during the indexing step.</w:t>
+        <w:t>In the process of calculating the centroid value of the relevant documents, each document’s contribution is divided by the document length to consider the distribution of the term in that document. This is done before averaging (that is, before dividing by total number of relevant documents).</w:t>
+      </w:r>
+      <w:r>
+        <w:rPr>
+          <w:rFonts w:eastAsia="Times New Roman" w:cstheme="minorHAnsi"/>
+        </w:rPr>
+        <w:t xml:space="preserve"> </w:t>
+      </w:r>
+      <w:r>
+        <w:rPr>
+          <w:rFonts w:eastAsia="Times New Roman" w:cstheme="minorHAnsi"/>
+        </w:rPr>
+        <w:t>T</w:t>
+      </w:r>
+      <w:r>
+        <w:rPr>
+          <w:rFonts w:eastAsia="Times New Roman" w:cstheme="minorHAnsi"/>
+        </w:rPr>
+        <w:t xml:space="preserve">he magnitude of </w:t>
+      </w:r>
+      <w:r>
+        <w:rPr>
+          <w:rFonts w:eastAsia="Times New Roman" w:cstheme="minorHAnsi"/>
+        </w:rPr>
+        <w:t xml:space="preserve">the length of </w:t>
+      </w:r>
+      <w:r>
+        <w:rPr>
+          <w:rFonts w:eastAsia="Times New Roman" w:cstheme="minorHAnsi"/>
+        </w:rPr>
+        <w:t xml:space="preserve">each document vector </w:t>
+      </w:r>
+      <w:r>
+        <w:rPr>
+          <w:rFonts w:eastAsia="Times New Roman" w:cstheme="minorHAnsi"/>
+        </w:rPr>
+        <w:t xml:space="preserve">is readily available as it is stored </w:t>
+      </w:r>
+      <w:r>
+        <w:rPr>
+          <w:rFonts w:eastAsia="Times New Roman" w:cstheme="minorHAnsi"/>
+        </w:rPr>
+        <w:t>during indexing.</w:t>
       </w:r>
     </w:p>
     <w:p>
@@ -501,17 +717,209 @@
           <w:rFonts w:eastAsia="Times New Roman" w:cstheme="minorHAnsi"/>
         </w:rPr>
         <w:t xml:space="preserve"> the best.</w:t>
+      </w:r>
+      <w:r>
+        <w:rPr>
+          <w:rFonts w:eastAsia="Times New Roman" w:cstheme="minorHAnsi"/>
+        </w:rPr>
+        <w:t xml:space="preserve"> (</w:t>
+      </w:r>
+      <w:r>
+        <w:rPr>
+          <w:rFonts w:eastAsia="Times New Roman" w:cstheme="minorHAnsi"/>
+        </w:rPr>
+        <w:t>EMPHASIS_ON_ORIG</w:t>
+      </w:r>
+      <w:r>
+        <w:rPr>
+          <w:rFonts w:eastAsia="Times New Roman" w:cstheme="minorHAnsi"/>
+        </w:rPr>
+        <w:t xml:space="preserve"> as a multiplier for the original query in the </w:t>
+      </w:r>
+      <w:proofErr w:type="spellStart"/>
+      <w:r>
+        <w:rPr>
+          <w:rFonts w:eastAsia="Times New Roman" w:cstheme="minorHAnsi"/>
+        </w:rPr>
+        <w:t>Rocchio</w:t>
+      </w:r>
+      <w:proofErr w:type="spellEnd"/>
+      <w:r>
+        <w:rPr>
+          <w:rFonts w:eastAsia="Times New Roman" w:cstheme="minorHAnsi"/>
+        </w:rPr>
+        <w:t xml:space="preserve"> algorithm </w:t>
+      </w:r>
+      <w:proofErr w:type="spellStart"/>
+      <w:r>
+        <w:rPr>
+          <w:rFonts w:eastAsia="Times New Roman" w:cstheme="minorHAnsi"/>
+        </w:rPr>
+        <w:t>forumla</w:t>
+      </w:r>
+      <w:proofErr w:type="spellEnd"/>
+      <w:r>
+        <w:rPr>
+          <w:rFonts w:eastAsia="Times New Roman" w:cstheme="minorHAnsi"/>
+        </w:rPr>
+        <w:t xml:space="preserve">, and </w:t>
+      </w:r>
+      <w:r>
+        <w:rPr>
+          <w:rFonts w:eastAsia="Times New Roman" w:cstheme="minorHAnsi"/>
+        </w:rPr>
+        <w:t>EMPHASIS_ON_RELDOC</w:t>
+      </w:r>
+      <w:r>
+        <w:rPr>
+          <w:rFonts w:eastAsia="Times New Roman" w:cstheme="minorHAnsi"/>
+        </w:rPr>
+        <w:t xml:space="preserve"> as a multiplier for the relevant documents’ centroid in the </w:t>
+      </w:r>
+      <w:proofErr w:type="spellStart"/>
+      <w:r>
+        <w:rPr>
+          <w:rFonts w:eastAsia="Times New Roman" w:cstheme="minorHAnsi"/>
+        </w:rPr>
+        <w:t>forumla</w:t>
+      </w:r>
+      <w:proofErr w:type="spellEnd"/>
+      <w:r>
+        <w:rPr>
+          <w:rFonts w:eastAsia="Times New Roman" w:cstheme="minorHAnsi"/>
+        </w:rPr>
+        <w:t>)</w:t>
+      </w:r>
+    </w:p>
+    <w:p>
+      <w:pPr>
+        <w:spacing w:line="276" w:lineRule="auto"/>
+      </w:pPr>
+    </w:p>
+    <w:p>
+      <w:pPr>
+        <w:spacing w:line="276" w:lineRule="auto"/>
+        <w:rPr>
+          <w:lang w:val="en-US"/>
+        </w:rPr>
+      </w:pPr>
+      <w:r>
+        <w:rPr>
+          <w:lang w:val="en-US"/>
+        </w:rPr>
+        <w:t xml:space="preserve">Moreover, we have also performed the following </w:t>
+      </w:r>
+      <w:proofErr w:type="spellStart"/>
+      <w:r>
+        <w:rPr>
+          <w:lang w:val="en-US"/>
+        </w:rPr>
+        <w:t>optimisations</w:t>
+      </w:r>
+      <w:proofErr w:type="spellEnd"/>
+      <w:r>
+        <w:rPr>
+          <w:lang w:val="en-US"/>
+        </w:rPr>
+        <w:t xml:space="preserve"> and tweaks:</w:t>
+      </w:r>
+    </w:p>
+    <w:p>
+      <w:pPr>
+        <w:pStyle w:val="ListParagraph"/>
+        <w:numPr>
+          <w:ilvl w:val="0"/>
+          <w:numId w:val="3"/>
+        </w:numPr>
+        <w:spacing w:line="276" w:lineRule="auto"/>
+        <w:rPr>
+          <w:lang w:val="en-US"/>
+        </w:rPr>
+      </w:pPr>
+      <w:r>
+        <w:rPr>
+          <w:lang w:val="en-US"/>
+        </w:rPr>
+        <w:t xml:space="preserve">For Boolean queries, if we have fewer results than a certain threshold, we will then </w:t>
+      </w:r>
+      <w:r>
+        <w:rPr>
+          <w:lang w:val="en-US"/>
+        </w:rPr>
+        <w:t>expand the AND search to become an OR search between the terms. If still not enough results, then we will perform a free-text query search for individual terms in any phrases as well. This last one is not too bad as the phrases are at most a length of 3.</w:t>
+      </w:r>
+    </w:p>
+    <w:p>
+      <w:pPr>
+        <w:pStyle w:val="ListParagraph"/>
+        <w:numPr>
+          <w:ilvl w:val="0"/>
+          <w:numId w:val="3"/>
+        </w:numPr>
+        <w:spacing w:line="276" w:lineRule="auto"/>
+        <w:rPr>
+          <w:lang w:val="en-US"/>
+        </w:rPr>
+      </w:pPr>
+      <w:r>
+        <w:rPr>
+          <w:lang w:val="en-US"/>
+        </w:rPr>
+        <w:t>For occurrences in different zones/fields, we will boost the score accordingly to their importance via a multiplier (different for each type) and this will affect the ranking.</w:t>
+      </w:r>
+    </w:p>
+    <w:p>
+      <w:pPr>
+        <w:pStyle w:val="ListParagraph"/>
+        <w:numPr>
+          <w:ilvl w:val="0"/>
+          <w:numId w:val="3"/>
+        </w:numPr>
+        <w:spacing w:line="276" w:lineRule="auto"/>
+        <w:rPr>
+          <w:lang w:val="en-US"/>
+        </w:rPr>
+      </w:pPr>
+      <w:r>
+        <w:rPr>
+          <w:lang w:val="en-US"/>
+        </w:rPr>
+        <w:t xml:space="preserve">Since we </w:t>
+      </w:r>
+      <w:proofErr w:type="spellStart"/>
+      <w:r>
+        <w:rPr>
+          <w:lang w:val="en-US"/>
+        </w:rPr>
+        <w:t>recognise</w:t>
+      </w:r>
+      <w:proofErr w:type="spellEnd"/>
+      <w:r>
+        <w:rPr>
+          <w:lang w:val="en-US"/>
+        </w:rPr>
+        <w:t xml:space="preserve"> that the users/lawyers enter search terms because they are more important, we reflect the higher importance of these terms by doing post-processing in that documents having these exact search terms will have slightly higher scores via a multiplier (</w:t>
+      </w:r>
+      <w:r>
+        <w:rPr>
+          <w:lang w:val="en-US"/>
+        </w:rPr>
+        <w:t xml:space="preserve">EMPHASIS_ORIG_MULTIPLIER_POSTPROCESSING </w:t>
+      </w:r>
+      <w:r>
+        <w:rPr>
+          <w:lang w:val="en-US"/>
+        </w:rPr>
+        <w:t xml:space="preserve">; </w:t>
       </w:r>
       <w:bookmarkStart w:id="0" w:name="_GoBack"/>
       <w:bookmarkEnd w:id="0"/>
-    </w:p>
-    <w:p>
-      <w:pPr>
-        <w:spacing w:line="276" w:lineRule="auto"/>
-        <w:rPr>
-          <w:lang w:val="en-US"/>
-        </w:rPr>
-      </w:pPr>
+      <w:r>
+        <w:rPr>
+          <w:lang w:val="en-US"/>
+        </w:rPr>
+        <w:t>greater than 1) as compared to those without these terms.</w:t>
+      </w:r>
     </w:p>
     <w:sectPr>
       <w:pgSz w:w="11900" w:h="16840"/>
@@ -614,8 +1022,239 @@
       </w:pPr>
     </w:lvl>
   </w:abstractNum>
+  <w:abstractNum w:abstractNumId="1" w15:restartNumberingAfterBreak="0">
+    <w:nsid w:val="527D4B6C"/>
+    <w:multiLevelType w:val="hybridMultilevel"/>
+    <w:tmpl w:val="1AA0ED16"/>
+    <w:lvl w:ilvl="0" w:tplc="B3AC5A6A">
+      <w:numFmt w:val="bullet"/>
+      <w:lvlText w:val="-"/>
+      <w:lvlJc w:val="left"/>
+      <w:pPr>
+        <w:ind w:left="720" w:hanging="360"/>
+      </w:pPr>
+      <w:rPr>
+        <w:rFonts w:ascii="Calibri" w:eastAsiaTheme="minorEastAsia" w:hAnsi="Calibri" w:cs="Calibri" w:hint="default"/>
+      </w:rPr>
+    </w:lvl>
+    <w:lvl w:ilvl="1" w:tplc="48090003" w:tentative="1">
+      <w:start w:val="1"/>
+      <w:numFmt w:val="bullet"/>
+      <w:lvlText w:val="o"/>
+      <w:lvlJc w:val="left"/>
+      <w:pPr>
+        <w:ind w:left="1440" w:hanging="360"/>
+      </w:pPr>
+      <w:rPr>
+        <w:rFonts w:ascii="Courier New" w:hAnsi="Courier New" w:cs="Courier New" w:hint="default"/>
+      </w:rPr>
+    </w:lvl>
+    <w:lvl w:ilvl="2" w:tplc="48090005" w:tentative="1">
+      <w:start w:val="1"/>
+      <w:numFmt w:val="bullet"/>
+      <w:lvlText w:val=""/>
+      <w:lvlJc w:val="left"/>
+      <w:pPr>
+        <w:ind w:left="2160" w:hanging="360"/>
+      </w:pPr>
+      <w:rPr>
+        <w:rFonts w:ascii="Wingdings" w:hAnsi="Wingdings" w:hint="default"/>
+      </w:rPr>
+    </w:lvl>
+    <w:lvl w:ilvl="3" w:tplc="48090001" w:tentative="1">
+      <w:start w:val="1"/>
+      <w:numFmt w:val="bullet"/>
+      <w:lvlText w:val=""/>
+      <w:lvlJc w:val="left"/>
+      <w:pPr>
+        <w:ind w:left="2880" w:hanging="360"/>
+      </w:pPr>
+      <w:rPr>
+        <w:rFonts w:ascii="Symbol" w:hAnsi="Symbol" w:hint="default"/>
+      </w:rPr>
+    </w:lvl>
+    <w:lvl w:ilvl="4" w:tplc="48090003" w:tentative="1">
+      <w:start w:val="1"/>
+      <w:numFmt w:val="bullet"/>
+      <w:lvlText w:val="o"/>
+      <w:lvlJc w:val="left"/>
+      <w:pPr>
+        <w:ind w:left="3600" w:hanging="360"/>
+      </w:pPr>
+      <w:rPr>
+        <w:rFonts w:ascii="Courier New" w:hAnsi="Courier New" w:cs="Courier New" w:hint="default"/>
+      </w:rPr>
+    </w:lvl>
+    <w:lvl w:ilvl="5" w:tplc="48090005" w:tentative="1">
+      <w:start w:val="1"/>
+      <w:numFmt w:val="bullet"/>
+      <w:lvlText w:val=""/>
+      <w:lvlJc w:val="left"/>
+      <w:pPr>
+        <w:ind w:left="4320" w:hanging="360"/>
+      </w:pPr>
+      <w:rPr>
+        <w:rFonts w:ascii="Wingdings" w:hAnsi="Wingdings" w:hint="default"/>
+      </w:rPr>
+    </w:lvl>
+    <w:lvl w:ilvl="6" w:tplc="48090001" w:tentative="1">
+      <w:start w:val="1"/>
+      <w:numFmt w:val="bullet"/>
+      <w:lvlText w:val=""/>
+      <w:lvlJc w:val="left"/>
+      <w:pPr>
+        <w:ind w:left="5040" w:hanging="360"/>
+      </w:pPr>
+      <w:rPr>
+        <w:rFonts w:ascii="Symbol" w:hAnsi="Symbol" w:hint="default"/>
+      </w:rPr>
+    </w:lvl>
+    <w:lvl w:ilvl="7" w:tplc="48090003" w:tentative="1">
+      <w:start w:val="1"/>
+      <w:numFmt w:val="bullet"/>
+      <w:lvlText w:val="o"/>
+      <w:lvlJc w:val="left"/>
+      <w:pPr>
+        <w:ind w:left="5760" w:hanging="360"/>
+      </w:pPr>
+      <w:rPr>
+        <w:rFonts w:ascii="Courier New" w:hAnsi="Courier New" w:cs="Courier New" w:hint="default"/>
+      </w:rPr>
+    </w:lvl>
+    <w:lvl w:ilvl="8" w:tplc="48090005" w:tentative="1">
+      <w:start w:val="1"/>
+      <w:numFmt w:val="bullet"/>
+      <w:lvlText w:val=""/>
+      <w:lvlJc w:val="left"/>
+      <w:pPr>
+        <w:ind w:left="6480" w:hanging="360"/>
+      </w:pPr>
+      <w:rPr>
+        <w:rFonts w:ascii="Wingdings" w:hAnsi="Wingdings" w:hint="default"/>
+      </w:rPr>
+    </w:lvl>
+  </w:abstractNum>
+  <w:abstractNum w:abstractNumId="2" w15:restartNumberingAfterBreak="0">
+    <w:nsid w:val="60F56053"/>
+    <w:multiLevelType w:val="hybridMultilevel"/>
+    <w:tmpl w:val="C78E1348"/>
+    <w:lvl w:ilvl="0" w:tplc="48090001">
+      <w:start w:val="1"/>
+      <w:numFmt w:val="bullet"/>
+      <w:lvlText w:val=""/>
+      <w:lvlJc w:val="left"/>
+      <w:pPr>
+        <w:ind w:left="720" w:hanging="360"/>
+      </w:pPr>
+      <w:rPr>
+        <w:rFonts w:ascii="Symbol" w:hAnsi="Symbol" w:hint="default"/>
+      </w:rPr>
+    </w:lvl>
+    <w:lvl w:ilvl="1" w:tplc="48090003" w:tentative="1">
+      <w:start w:val="1"/>
+      <w:numFmt w:val="bullet"/>
+      <w:lvlText w:val="o"/>
+      <w:lvlJc w:val="left"/>
+      <w:pPr>
+        <w:ind w:left="1440" w:hanging="360"/>
+      </w:pPr>
+      <w:rPr>
+        <w:rFonts w:ascii="Courier New" w:hAnsi="Courier New" w:cs="Courier New" w:hint="default"/>
+      </w:rPr>
+    </w:lvl>
+    <w:lvl w:ilvl="2" w:tplc="48090005" w:tentative="1">
+      <w:start w:val="1"/>
+      <w:numFmt w:val="bullet"/>
+      <w:lvlText w:val=""/>
+      <w:lvlJc w:val="left"/>
+      <w:pPr>
+        <w:ind w:left="2160" w:hanging="360"/>
+      </w:pPr>
+      <w:rPr>
+        <w:rFonts w:ascii="Wingdings" w:hAnsi="Wingdings" w:hint="default"/>
+      </w:rPr>
+    </w:lvl>
+    <w:lvl w:ilvl="3" w:tplc="48090001" w:tentative="1">
+      <w:start w:val="1"/>
+      <w:numFmt w:val="bullet"/>
+      <w:lvlText w:val=""/>
+      <w:lvlJc w:val="left"/>
+      <w:pPr>
+        <w:ind w:left="2880" w:hanging="360"/>
+      </w:pPr>
+      <w:rPr>
+        <w:rFonts w:ascii="Symbol" w:hAnsi="Symbol" w:hint="default"/>
+      </w:rPr>
+    </w:lvl>
+    <w:lvl w:ilvl="4" w:tplc="48090003" w:tentative="1">
+      <w:start w:val="1"/>
+      <w:numFmt w:val="bullet"/>
+      <w:lvlText w:val="o"/>
+      <w:lvlJc w:val="left"/>
+      <w:pPr>
+        <w:ind w:left="3600" w:hanging="360"/>
+      </w:pPr>
+      <w:rPr>
+        <w:rFonts w:ascii="Courier New" w:hAnsi="Courier New" w:cs="Courier New" w:hint="default"/>
+      </w:rPr>
+    </w:lvl>
+    <w:lvl w:ilvl="5" w:tplc="48090005" w:tentative="1">
+      <w:start w:val="1"/>
+      <w:numFmt w:val="bullet"/>
+      <w:lvlText w:val=""/>
+      <w:lvlJc w:val="left"/>
+      <w:pPr>
+        <w:ind w:left="4320" w:hanging="360"/>
+      </w:pPr>
+      <w:rPr>
+        <w:rFonts w:ascii="Wingdings" w:hAnsi="Wingdings" w:hint="default"/>
+      </w:rPr>
+    </w:lvl>
+    <w:lvl w:ilvl="6" w:tplc="48090001" w:tentative="1">
+      <w:start w:val="1"/>
+      <w:numFmt w:val="bullet"/>
+      <w:lvlText w:val=""/>
+      <w:lvlJc w:val="left"/>
+      <w:pPr>
+        <w:ind w:left="5040" w:hanging="360"/>
+      </w:pPr>
+      <w:rPr>
+        <w:rFonts w:ascii="Symbol" w:hAnsi="Symbol" w:hint="default"/>
+      </w:rPr>
+    </w:lvl>
+    <w:lvl w:ilvl="7" w:tplc="48090003" w:tentative="1">
+      <w:start w:val="1"/>
+      <w:numFmt w:val="bullet"/>
+      <w:lvlText w:val="o"/>
+      <w:lvlJc w:val="left"/>
+      <w:pPr>
+        <w:ind w:left="5760" w:hanging="360"/>
+      </w:pPr>
+      <w:rPr>
+        <w:rFonts w:ascii="Courier New" w:hAnsi="Courier New" w:cs="Courier New" w:hint="default"/>
+      </w:rPr>
+    </w:lvl>
+    <w:lvl w:ilvl="8" w:tplc="48090005" w:tentative="1">
+      <w:start w:val="1"/>
+      <w:numFmt w:val="bullet"/>
+      <w:lvlText w:val=""/>
+      <w:lvlJc w:val="left"/>
+      <w:pPr>
+        <w:ind w:left="6480" w:hanging="360"/>
+      </w:pPr>
+      <w:rPr>
+        <w:rFonts w:ascii="Wingdings" w:hAnsi="Wingdings" w:hint="default"/>
+      </w:rPr>
+    </w:lvl>
+  </w:abstractNum>
   <w:num w:numId="1">
     <w:abstractNumId w:val="0"/>
+  </w:num>
+  <w:num w:numId="2">
+    <w:abstractNumId w:val="1"/>
+  </w:num>
+  <w:num w:numId="3">
+    <w:abstractNumId w:val="2"/>
   </w:num>
 </w:numbering>
 </file>
@@ -1019,7 +1658,6 @@
   <w:style w:type="character" w:default="1" w:styleId="DefaultParagraphFont">
     <w:name w:val="Default Paragraph Font"/>
     <w:uiPriority w:val="1"/>
-    <w:semiHidden/>
     <w:unhideWhenUsed/>
   </w:style>
   <w:style w:type="table" w:default="1" w:styleId="TableNormal">

</xml_diff>

<commit_message>
Improve quality of discussion in BONUS.docx
</commit_message>
<xml_diff>
--- a/BONUS.docx
+++ b/BONUS.docx
@@ -53,41 +53,13 @@
         <w:rPr>
           <w:lang w:val="en-US"/>
         </w:rPr>
-        <w:t xml:space="preserve"> thesaurus expansion and </w:t>
-      </w:r>
-      <w:proofErr w:type="spellStart"/>
-      <w:r>
-        <w:rPr>
-          <w:lang w:val="en-US"/>
-        </w:rPr>
-        <w:t>Rocchio</w:t>
-      </w:r>
-      <w:proofErr w:type="spellEnd"/>
-      <w:r>
-        <w:rPr>
-          <w:lang w:val="en-US"/>
-        </w:rPr>
-        <w:t xml:space="preserve"> algorithm.</w:t>
-      </w:r>
-      <w:r>
-        <w:rPr>
-          <w:lang w:val="en-US"/>
-        </w:rPr>
-        <w:t xml:space="preserve"> We have also performed some </w:t>
-      </w:r>
-      <w:proofErr w:type="spellStart"/>
-      <w:r>
-        <w:rPr>
-          <w:lang w:val="en-US"/>
-        </w:rPr>
-        <w:t>optimisations</w:t>
-      </w:r>
-      <w:proofErr w:type="spellEnd"/>
-      <w:r>
-        <w:rPr>
-          <w:lang w:val="en-US"/>
-        </w:rPr>
-        <w:t xml:space="preserve"> and tweaks to accommodate their effects.</w:t>
+        <w:t xml:space="preserve"> thesaurus expansion and Rocchio algorithm.</w:t>
+      </w:r>
+      <w:r>
+        <w:rPr>
+          <w:lang w:val="en-US"/>
+        </w:rPr>
+        <w:t xml:space="preserve"> We have also performed some optimisations and tweaks to accommodate their effects.</w:t>
       </w:r>
     </w:p>
     <w:p>
@@ -195,59 +167,64 @@
       <w:pPr>
         <w:spacing w:line="276" w:lineRule="auto"/>
         <w:rPr>
+          <w:lang w:val="en-US"/>
+        </w:rPr>
+      </w:pPr>
+      <w:r>
+        <w:rPr>
+          <w:lang w:val="en-US"/>
+        </w:rPr>
+        <w:t xml:space="preserve">We tried experimenting with different values for the threshold weight (which determines whether a term is suitable for expansion), and after much testing we decided to use our current value indicated in the search.py file. We also tried with no threshold (hence applying it every time), but it was not optimal. </w:t>
+      </w:r>
+    </w:p>
+    <w:p>
+      <w:pPr>
+        <w:spacing w:line="276" w:lineRule="auto"/>
+        <w:rPr>
+          <w:lang w:val="en-US"/>
+        </w:rPr>
+      </w:pPr>
+    </w:p>
+    <w:p>
+      <w:pPr>
+        <w:spacing w:line="276" w:lineRule="auto"/>
+        <w:rPr>
           <w:b/>
           <w:bCs/>
           <w:lang w:val="en-US"/>
         </w:rPr>
       </w:pPr>
-      <w:proofErr w:type="spellStart"/>
       <w:r>
         <w:rPr>
           <w:b/>
           <w:bCs/>
           <w:lang w:val="en-US"/>
         </w:rPr>
-        <w:t>Rocchio</w:t>
-      </w:r>
-      <w:proofErr w:type="spellEnd"/>
-      <w:r>
+        <w:t>Rocchio (Relevance feedback)</w:t>
+      </w:r>
+    </w:p>
+    <w:p>
+      <w:pPr>
+        <w:spacing w:line="276" w:lineRule="auto"/>
         <w:rPr>
           <w:b/>
           <w:bCs/>
           <w:lang w:val="en-US"/>
         </w:rPr>
-        <w:t xml:space="preserve"> (Relevance feedback)</w:t>
-      </w:r>
-    </w:p>
-    <w:p>
-      <w:pPr>
-        <w:spacing w:line="276" w:lineRule="auto"/>
-        <w:rPr>
-          <w:b/>
-          <w:bCs/>
-          <w:lang w:val="en-US"/>
-        </w:rPr>
-      </w:pPr>
-    </w:p>
-    <w:p>
-      <w:pPr>
-        <w:spacing w:line="276" w:lineRule="auto"/>
-        <w:rPr>
-          <w:lang w:val="en-US"/>
-        </w:rPr>
-      </w:pPr>
-      <w:r>
-        <w:rPr>
-          <w:lang w:val="en-US"/>
-        </w:rPr>
-        <w:t xml:space="preserve">The original </w:t>
-      </w:r>
-      <w:proofErr w:type="spellStart"/>
-      <w:r>
-        <w:rPr>
-          <w:lang w:val="en-US"/>
-        </w:rPr>
-        <w:t>R</w:t>
+      </w:pPr>
+    </w:p>
+    <w:p>
+      <w:pPr>
+        <w:spacing w:line="276" w:lineRule="auto"/>
+        <w:rPr>
+          <w:lang w:val="en-US"/>
+        </w:rPr>
+      </w:pPr>
+      <w:r>
+        <w:rPr>
+          <w:lang w:val="en-US"/>
+        </w:rPr>
+        <w:t>The original R</w:t>
       </w:r>
       <w:r>
         <w:rPr>
@@ -259,14 +236,7 @@
         <w:rPr>
           <w:lang w:val="en-US"/>
         </w:rPr>
-        <w:t>cchio</w:t>
-      </w:r>
-      <w:proofErr w:type="spellEnd"/>
-      <w:r>
-        <w:rPr>
-          <w:lang w:val="en-US"/>
-        </w:rPr>
-        <w:t xml:space="preserve"> algorithm takes the form of:</w:t>
+        <w:t>cchio algorithm takes the form of:</w:t>
       </w:r>
     </w:p>
     <w:p>
@@ -371,14 +341,8 @@
         <w:rPr>
           <w:rFonts w:eastAsia="Times New Roman" w:cstheme="minorHAnsi"/>
         </w:rPr>
-        <w:t>Instead, we only focus on the relevant vectors. Normally, for these document vectors, the vector used (</w:t>
-      </w:r>
-      <w:proofErr w:type="spellStart"/>
-      <w:r>
-        <w:rPr>
-          <w:rFonts w:eastAsia="Times New Roman" w:cstheme="minorHAnsi"/>
-        </w:rPr>
-        <w:t>D</w:t>
+        <w:lastRenderedPageBreak/>
+        <w:t>Instead, we only focus on the relevant vectors. Normally, for these document vectors, the vector used (D</w:t>
       </w:r>
       <w:r>
         <w:rPr>
@@ -387,7 +351,6 @@
         </w:rPr>
         <w:t>j</w:t>
       </w:r>
-      <w:proofErr w:type="spellEnd"/>
       <w:r>
         <w:rPr>
           <w:rFonts w:eastAsia="Times New Roman" w:cstheme="minorHAnsi"/>
@@ -434,7 +397,6 @@
         <w:rPr>
           <w:rFonts w:eastAsia="Times New Roman" w:cstheme="minorHAnsi"/>
         </w:rPr>
-        <w:lastRenderedPageBreak/>
         <w:t xml:space="preserve">(to reduce index space and additional terms to search during the search phase) </w:t>
       </w:r>
       <w:r>
@@ -536,21 +498,7 @@
         <w:rPr>
           <w:rFonts w:eastAsia="Times New Roman" w:cstheme="minorHAnsi"/>
         </w:rPr>
-        <w:t xml:space="preserve">relevant documents. Use this value in the </w:t>
-      </w:r>
-      <w:proofErr w:type="spellStart"/>
-      <w:r>
-        <w:rPr>
-          <w:rFonts w:eastAsia="Times New Roman" w:cstheme="minorHAnsi"/>
-        </w:rPr>
-        <w:t>Rocchio</w:t>
-      </w:r>
-      <w:proofErr w:type="spellEnd"/>
-      <w:r>
-        <w:rPr>
-          <w:rFonts w:eastAsia="Times New Roman" w:cstheme="minorHAnsi"/>
-        </w:rPr>
-        <w:t xml:space="preserve"> Algorithm formula to calculate the refined query</w:t>
+        <w:t>relevant documents. Use this value in the Rocchio Algorithm formula to calculate the refined query</w:t>
       </w:r>
       <w:r>
         <w:rPr>
@@ -688,140 +636,69 @@
         <w:rPr>
           <w:rFonts w:eastAsia="Times New Roman" w:cstheme="minorHAnsi"/>
         </w:rPr>
-        <w:t xml:space="preserve">The parameters for the </w:t>
-      </w:r>
-      <w:proofErr w:type="spellStart"/>
-      <w:r>
-        <w:rPr>
-          <w:rFonts w:eastAsia="Times New Roman" w:cstheme="minorHAnsi"/>
-        </w:rPr>
-        <w:t>Rocchio</w:t>
-      </w:r>
-      <w:proofErr w:type="spellEnd"/>
-      <w:r>
-        <w:rPr>
-          <w:rFonts w:eastAsia="Times New Roman" w:cstheme="minorHAnsi"/>
-        </w:rPr>
-        <w:t xml:space="preserve"> algorithm were varied according to our experimental data and what we thought fit the </w:t>
-      </w:r>
-      <w:proofErr w:type="spellStart"/>
-      <w:r>
-        <w:rPr>
-          <w:rFonts w:eastAsia="Times New Roman" w:cstheme="minorHAnsi"/>
-        </w:rPr>
-        <w:t>leaderboard</w:t>
-      </w:r>
-      <w:proofErr w:type="spellEnd"/>
-      <w:r>
-        <w:rPr>
-          <w:rFonts w:eastAsia="Times New Roman" w:cstheme="minorHAnsi"/>
-        </w:rPr>
-        <w:t xml:space="preserve"> the best.</w:t>
-      </w:r>
-      <w:r>
-        <w:rPr>
-          <w:rFonts w:eastAsia="Times New Roman" w:cstheme="minorHAnsi"/>
-        </w:rPr>
-        <w:t xml:space="preserve"> (</w:t>
-      </w:r>
-      <w:r>
-        <w:rPr>
-          <w:rFonts w:eastAsia="Times New Roman" w:cstheme="minorHAnsi"/>
-        </w:rPr>
-        <w:t>EMPHASIS_ON_ORIG</w:t>
-      </w:r>
-      <w:r>
-        <w:rPr>
-          <w:rFonts w:eastAsia="Times New Roman" w:cstheme="minorHAnsi"/>
-        </w:rPr>
-        <w:t xml:space="preserve"> as a multiplier for the original query in the </w:t>
-      </w:r>
-      <w:proofErr w:type="spellStart"/>
-      <w:r>
-        <w:rPr>
-          <w:rFonts w:eastAsia="Times New Roman" w:cstheme="minorHAnsi"/>
-        </w:rPr>
-        <w:t>Rocchio</w:t>
-      </w:r>
-      <w:proofErr w:type="spellEnd"/>
-      <w:r>
-        <w:rPr>
-          <w:rFonts w:eastAsia="Times New Roman" w:cstheme="minorHAnsi"/>
-        </w:rPr>
-        <w:t xml:space="preserve"> algorithm </w:t>
-      </w:r>
-      <w:proofErr w:type="spellStart"/>
-      <w:r>
-        <w:rPr>
-          <w:rFonts w:eastAsia="Times New Roman" w:cstheme="minorHAnsi"/>
-        </w:rPr>
-        <w:t>forumla</w:t>
-      </w:r>
-      <w:proofErr w:type="spellEnd"/>
-      <w:r>
-        <w:rPr>
-          <w:rFonts w:eastAsia="Times New Roman" w:cstheme="minorHAnsi"/>
-        </w:rPr>
-        <w:t xml:space="preserve">, and </w:t>
-      </w:r>
-      <w:r>
-        <w:rPr>
-          <w:rFonts w:eastAsia="Times New Roman" w:cstheme="minorHAnsi"/>
-        </w:rPr>
-        <w:t>EMPHASIS_ON_RELDOC</w:t>
-      </w:r>
-      <w:r>
-        <w:rPr>
-          <w:rFonts w:eastAsia="Times New Roman" w:cstheme="minorHAnsi"/>
-        </w:rPr>
-        <w:t xml:space="preserve"> as a multiplier for the relevant documents’ centroid in the </w:t>
-      </w:r>
-      <w:proofErr w:type="spellStart"/>
-      <w:r>
-        <w:rPr>
-          <w:rFonts w:eastAsia="Times New Roman" w:cstheme="minorHAnsi"/>
-        </w:rPr>
-        <w:t>forumla</w:t>
-      </w:r>
-      <w:proofErr w:type="spellEnd"/>
-      <w:r>
-        <w:rPr>
-          <w:rFonts w:eastAsia="Times New Roman" w:cstheme="minorHAnsi"/>
-        </w:rPr>
-        <w:t>)</w:t>
-      </w:r>
-    </w:p>
-    <w:p>
-      <w:pPr>
-        <w:spacing w:line="276" w:lineRule="auto"/>
-      </w:pPr>
-    </w:p>
-    <w:p>
-      <w:pPr>
-        <w:spacing w:line="276" w:lineRule="auto"/>
-        <w:rPr>
-          <w:lang w:val="en-US"/>
-        </w:rPr>
-      </w:pPr>
-      <w:r>
-        <w:rPr>
-          <w:lang w:val="en-US"/>
-        </w:rPr>
-        <w:t xml:space="preserve">Moreover, we have also performed the following </w:t>
-      </w:r>
-      <w:proofErr w:type="spellStart"/>
-      <w:r>
-        <w:rPr>
-          <w:lang w:val="en-US"/>
-        </w:rPr>
-        <w:t>optimisations</w:t>
-      </w:r>
-      <w:proofErr w:type="spellEnd"/>
-      <w:r>
-        <w:rPr>
-          <w:lang w:val="en-US"/>
-        </w:rPr>
-        <w:t xml:space="preserve"> and tweaks:</w:t>
+        <w:t>The parameters for the Rocchio algorithm were varied according to our experimental data and what we thought fit the leaderboard the best.</w:t>
+      </w:r>
+      <w:r>
+        <w:rPr>
+          <w:rFonts w:eastAsia="Times New Roman" w:cstheme="minorHAnsi"/>
+        </w:rPr>
+        <w:t xml:space="preserve"> (EMPHASIS_ON_ORIG as a multiplier for the original query in the Rocchio algorithm forumla, and EMPHASIS_ON_RELDOC as a multiplier for the relevant documents’ centroid in the forumla)</w:t>
+      </w:r>
+      <w:r>
+        <w:rPr>
+          <w:rFonts w:eastAsia="Times New Roman" w:cstheme="minorHAnsi"/>
+        </w:rPr>
+        <w:t>.</w:t>
+      </w:r>
+    </w:p>
+    <w:p>
+      <w:pPr>
+        <w:spacing w:line="276" w:lineRule="auto"/>
+        <w:rPr>
+          <w:rFonts w:eastAsia="Times New Roman" w:cstheme="minorHAnsi"/>
+        </w:rPr>
+      </w:pPr>
+    </w:p>
+    <w:p>
+      <w:pPr>
+        <w:spacing w:line="276" w:lineRule="auto"/>
+        <w:rPr>
+          <w:rFonts w:eastAsia="Times New Roman" w:cstheme="minorHAnsi"/>
+        </w:rPr>
+      </w:pPr>
+      <w:r>
+        <w:rPr>
+          <w:rFonts w:eastAsia="Times New Roman" w:cstheme="minorHAnsi"/>
+        </w:rPr>
+        <w:t>Here, we tried playing around with all sorts of values for the emphasis values, and the value of K for the top K terms in each document, and it turns out that the current emphasis values we have tend to give better performance, as well as that for K. However, we noticed that for K values, if the value of K falls too low, there is a reduction in performance. Also, if it is too high, the performance falls as well. This could be because with low K, we may not be getting the terms which are significant and therefore perform the Rocchio Algorithm with them. Moreover, with high K, we have too many terms and then we have too many documents which our system marks as relevant. Having a high K value also skyrockets the number of document IDs returned</w:t>
+      </w:r>
+      <w:bookmarkStart w:id="0" w:name="_GoBack"/>
+      <w:bookmarkEnd w:id="0"/>
+      <w:r>
+        <w:rPr>
+          <w:rFonts w:eastAsia="Times New Roman" w:cstheme="minorHAnsi"/>
+        </w:rPr>
+        <w:t>.</w:t>
+      </w:r>
+    </w:p>
+    <w:p>
+      <w:pPr>
+        <w:spacing w:line="276" w:lineRule="auto"/>
+      </w:pPr>
+    </w:p>
+    <w:p>
+      <w:pPr>
+        <w:spacing w:line="276" w:lineRule="auto"/>
+        <w:rPr>
+          <w:lang w:val="en-US"/>
+        </w:rPr>
+      </w:pPr>
+      <w:r>
+        <w:rPr>
+          <w:lang w:val="en-US"/>
+        </w:rPr>
+        <w:lastRenderedPageBreak/>
+        <w:t>Moreover, we have also performed the following optimisations and tweaks:</w:t>
       </w:r>
     </w:p>
     <w:p>
@@ -884,21 +761,7 @@
         <w:rPr>
           <w:lang w:val="en-US"/>
         </w:rPr>
-        <w:t xml:space="preserve">Since we </w:t>
-      </w:r>
-      <w:proofErr w:type="spellStart"/>
-      <w:r>
-        <w:rPr>
-          <w:lang w:val="en-US"/>
-        </w:rPr>
-        <w:t>recognise</w:t>
-      </w:r>
-      <w:proofErr w:type="spellEnd"/>
-      <w:r>
-        <w:rPr>
-          <w:lang w:val="en-US"/>
-        </w:rPr>
-        <w:t xml:space="preserve"> that the users/lawyers enter search terms because they are more important, we reflect the higher importance of these terms by doing post-processing in that documents having these exact search terms will have slightly higher scores via a multiplier (</w:t>
+        <w:t>Since we recognise that the users/lawyers enter search terms because they are more important, we reflect the higher importance of these terms by doing post-processing in that documents having these exact search terms will have slightly higher scores via a multiplier (</w:t>
       </w:r>
       <w:r>
         <w:rPr>
@@ -912,8 +775,6 @@
         </w:rPr>
         <w:t xml:space="preserve">; </w:t>
       </w:r>
-      <w:bookmarkStart w:id="0" w:name="_GoBack"/>
-      <w:bookmarkEnd w:id="0"/>
       <w:r>
         <w:rPr>
           <w:lang w:val="en-US"/>
@@ -1658,6 +1519,7 @@
   <w:style w:type="character" w:default="1" w:styleId="DefaultParagraphFont">
     <w:name w:val="Default Paragraph Font"/>
     <w:uiPriority w:val="1"/>
+    <w:semiHidden/>
     <w:unhideWhenUsed/>
   </w:style>
   <w:style w:type="table" w:default="1" w:styleId="TableNormal">

</xml_diff>

<commit_message>
Improve documentation quality of discussion, and remove instances of ANY AND ALL PHRASAL queries in Rocchio documentation in README and BONUS. Made the multipliers for zones/fields consistent.
</commit_message>
<xml_diff>
--- a/BONUS.docx
+++ b/BONUS.docx
@@ -59,7 +59,25 @@
         <w:rPr>
           <w:lang w:val="en-US"/>
         </w:rPr>
-        <w:t xml:space="preserve"> We have also performed some optimisations and tweaks to accommodate their effects.</w:t>
+        <w:t xml:space="preserve"> We have also performed some </w:t>
+      </w:r>
+      <w:r>
+        <w:rPr>
+          <w:lang w:val="en-US"/>
+        </w:rPr>
+        <w:t xml:space="preserve">other </w:t>
+      </w:r>
+      <w:r>
+        <w:rPr>
+          <w:lang w:val="en-US"/>
+        </w:rPr>
+        <w:t>optimisations and tweaks to accommodate their effects</w:t>
+      </w:r>
+      <w:r>
+        <w:rPr>
+          <w:lang w:val="en-US"/>
+        </w:rPr>
+        <w:t>/improve performance.</w:t>
       </w:r>
     </w:p>
     <w:p>
@@ -670,35 +688,251 @@
         <w:rPr>
           <w:rFonts w:eastAsia="Times New Roman" w:cstheme="minorHAnsi"/>
         </w:rPr>
-        <w:t>Here, we tried playing around with all sorts of values for the emphasis values, and the value of K for the top K terms in each document, and it turns out that the current emphasis values we have tend to give better performance, as well as that for K. However, we noticed that for K values, if the value of K falls too low, there is a reduction in performance. Also, if it is too high, the performance falls as well. This could be because with low K, we may not be getting the terms which are significant and therefore perform the Rocchio Algorithm with them. Moreover, with high K, we have too many terms and then we have too many documents which our system marks as relevant. Having a high K value also skyrockets the number of document IDs returned</w:t>
-      </w:r>
-      <w:bookmarkStart w:id="0" w:name="_GoBack"/>
-      <w:bookmarkEnd w:id="0"/>
-      <w:r>
-        <w:rPr>
-          <w:rFonts w:eastAsia="Times New Roman" w:cstheme="minorHAnsi"/>
-        </w:rPr>
-        <w:t>.</w:t>
-      </w:r>
-    </w:p>
-    <w:p>
-      <w:pPr>
-        <w:spacing w:line="276" w:lineRule="auto"/>
-      </w:pPr>
-    </w:p>
-    <w:p>
-      <w:pPr>
-        <w:spacing w:line="276" w:lineRule="auto"/>
-        <w:rPr>
-          <w:lang w:val="en-US"/>
-        </w:rPr>
-      </w:pPr>
-      <w:r>
-        <w:rPr>
-          <w:lang w:val="en-US"/>
+        <w:t xml:space="preserve">Here, we tried playing around with all sorts of values for the emphasis values, and </w:t>
+      </w:r>
+      <w:r>
+        <w:rPr>
+          <w:rFonts w:eastAsia="Times New Roman" w:cstheme="minorHAnsi"/>
+        </w:rPr>
+        <w:t xml:space="preserve">also for </w:t>
+      </w:r>
+      <w:r>
+        <w:rPr>
+          <w:rFonts w:eastAsia="Times New Roman" w:cstheme="minorHAnsi"/>
+        </w:rPr>
+        <w:t xml:space="preserve">the value of K for the top K </w:t>
+      </w:r>
+      <w:r>
+        <w:rPr>
+          <w:rFonts w:eastAsia="Times New Roman" w:cstheme="minorHAnsi"/>
+        </w:rPr>
+        <w:t xml:space="preserve">most common </w:t>
+      </w:r>
+      <w:r>
+        <w:rPr>
+          <w:rFonts w:eastAsia="Times New Roman" w:cstheme="minorHAnsi"/>
+        </w:rPr>
+        <w:t>terms in each document</w:t>
+      </w:r>
+      <w:r>
+        <w:rPr>
+          <w:rFonts w:eastAsia="Times New Roman" w:cstheme="minorHAnsi"/>
+        </w:rPr>
+        <w:t>;</w:t>
+      </w:r>
+      <w:r>
+        <w:rPr>
+          <w:rFonts w:eastAsia="Times New Roman" w:cstheme="minorHAnsi"/>
+        </w:rPr>
+        <w:t xml:space="preserve"> and it turns out that </w:t>
+      </w:r>
+      <w:r>
+        <w:rPr>
+          <w:rFonts w:eastAsia="Times New Roman" w:cstheme="minorHAnsi"/>
+        </w:rPr>
+        <w:t>our</w:t>
+      </w:r>
+      <w:r>
+        <w:rPr>
+          <w:rFonts w:eastAsia="Times New Roman" w:cstheme="minorHAnsi"/>
+        </w:rPr>
+        <w:t xml:space="preserve"> current emphasis values </w:t>
+      </w:r>
+      <w:r>
+        <w:rPr>
+          <w:rFonts w:eastAsia="Times New Roman" w:cstheme="minorHAnsi"/>
+        </w:rPr>
+        <w:t xml:space="preserve">and </w:t>
+      </w:r>
+      <w:r>
+        <w:rPr>
+          <w:rFonts w:eastAsia="Times New Roman" w:cstheme="minorHAnsi"/>
+        </w:rPr>
+        <w:t>K</w:t>
+      </w:r>
+      <w:r>
+        <w:rPr>
+          <w:rFonts w:eastAsia="Times New Roman" w:cstheme="minorHAnsi"/>
+        </w:rPr>
+        <w:t xml:space="preserve"> values tend to give better performance</w:t>
+      </w:r>
+      <w:r>
+        <w:rPr>
+          <w:rFonts w:eastAsia="Times New Roman" w:cstheme="minorHAnsi"/>
+        </w:rPr>
+        <w:t xml:space="preserve">. </w:t>
+      </w:r>
+    </w:p>
+    <w:p>
+      <w:pPr>
+        <w:spacing w:line="276" w:lineRule="auto"/>
+        <w:rPr>
+          <w:rFonts w:eastAsia="Times New Roman" w:cstheme="minorHAnsi"/>
+        </w:rPr>
+      </w:pPr>
+    </w:p>
+    <w:p>
+      <w:pPr>
+        <w:spacing w:line="276" w:lineRule="auto"/>
+        <w:rPr>
+          <w:rFonts w:eastAsia="Times New Roman" w:cstheme="minorHAnsi"/>
+        </w:rPr>
+      </w:pPr>
+      <w:r>
+        <w:rPr>
+          <w:rFonts w:eastAsia="Times New Roman" w:cstheme="minorHAnsi"/>
+        </w:rPr>
+        <w:t xml:space="preserve">It seems placing a lower </w:t>
+      </w:r>
+      <w:r>
+        <w:rPr>
+          <w:rFonts w:eastAsia="Times New Roman" w:cstheme="minorHAnsi"/>
+        </w:rPr>
+        <w:t>emphasis/significance</w:t>
+      </w:r>
+      <w:r>
+        <w:rPr>
+          <w:rFonts w:eastAsia="Times New Roman" w:cstheme="minorHAnsi"/>
+        </w:rPr>
+        <w:t xml:space="preserve"> on relevant-marked documents </w:t>
+      </w:r>
+      <w:r>
+        <w:rPr>
+          <w:rFonts w:eastAsia="Times New Roman" w:cstheme="minorHAnsi"/>
+        </w:rPr>
+        <w:t xml:space="preserve">(value roughly 0.6-0.8) </w:t>
+      </w:r>
+      <w:r>
+        <w:rPr>
+          <w:rFonts w:eastAsia="Times New Roman" w:cstheme="minorHAnsi"/>
+        </w:rPr>
+        <w:t xml:space="preserve">and higher </w:t>
+      </w:r>
+      <w:r>
+        <w:rPr>
+          <w:rFonts w:eastAsia="Times New Roman" w:cstheme="minorHAnsi"/>
+        </w:rPr>
+        <w:t xml:space="preserve">of that </w:t>
+      </w:r>
+      <w:r>
+        <w:rPr>
+          <w:rFonts w:eastAsia="Times New Roman" w:cstheme="minorHAnsi"/>
+        </w:rPr>
+        <w:t>on original query</w:t>
+      </w:r>
+      <w:r>
+        <w:rPr>
+          <w:rFonts w:eastAsia="Times New Roman" w:cstheme="minorHAnsi"/>
+        </w:rPr>
+        <w:t xml:space="preserve"> (value roughly 1)</w:t>
+      </w:r>
+      <w:r>
+        <w:rPr>
+          <w:rFonts w:eastAsia="Times New Roman" w:cstheme="minorHAnsi"/>
+        </w:rPr>
+        <w:t xml:space="preserve"> give</w:t>
+      </w:r>
+      <w:r>
+        <w:rPr>
+          <w:rFonts w:eastAsia="Times New Roman" w:cstheme="minorHAnsi"/>
+        </w:rPr>
+        <w:t>s</w:t>
+      </w:r>
+      <w:r>
+        <w:rPr>
+          <w:rFonts w:eastAsia="Times New Roman" w:cstheme="minorHAnsi"/>
+        </w:rPr>
+        <w:t xml:space="preserve"> better performance.</w:t>
+      </w:r>
+      <w:r>
+        <w:rPr>
+          <w:rFonts w:eastAsia="Times New Roman" w:cstheme="minorHAnsi"/>
+        </w:rPr>
+        <w:t xml:space="preserve"> This is proven to be better, in general, than if they were equally emphasised.</w:t>
+      </w:r>
+    </w:p>
+    <w:p>
+      <w:pPr>
+        <w:spacing w:line="276" w:lineRule="auto"/>
+        <w:rPr>
+          <w:rFonts w:eastAsia="Times New Roman" w:cstheme="minorHAnsi"/>
+        </w:rPr>
+      </w:pPr>
+    </w:p>
+    <w:p>
+      <w:pPr>
+        <w:spacing w:line="276" w:lineRule="auto"/>
+        <w:rPr>
+          <w:rFonts w:eastAsia="Times New Roman" w:cstheme="minorHAnsi"/>
+        </w:rPr>
+      </w:pPr>
+      <w:r>
+        <w:rPr>
+          <w:rFonts w:eastAsia="Times New Roman" w:cstheme="minorHAnsi"/>
+        </w:rPr>
+        <w:t>W</w:t>
+      </w:r>
+      <w:r>
+        <w:rPr>
+          <w:rFonts w:eastAsia="Times New Roman" w:cstheme="minorHAnsi"/>
+        </w:rPr>
+        <w:t>e noticed that for K values, if the value of K falls too low, there is a reduction in performance. Also, if it is too high, the performance falls as well.</w:t>
+      </w:r>
+      <w:r>
+        <w:rPr>
+          <w:rFonts w:eastAsia="Times New Roman" w:cstheme="minorHAnsi"/>
+        </w:rPr>
+        <w:t xml:space="preserve"> </w:t>
+      </w:r>
+      <w:r>
+        <w:rPr>
+          <w:rFonts w:eastAsia="Times New Roman" w:cstheme="minorHAnsi"/>
+        </w:rPr>
+        <w:t xml:space="preserve">It seems that K value of </w:t>
+      </w:r>
+      <w:r>
+        <w:rPr>
+          <w:rFonts w:eastAsia="Times New Roman" w:cstheme="minorHAnsi"/>
         </w:rPr>
         <w:lastRenderedPageBreak/>
-        <w:t>Moreover, we have also performed the following optimisations and tweaks:</w:t>
+        <w:t>around 12-14 gives better results based on the leaderboard.</w:t>
+      </w:r>
+      <w:r>
+        <w:rPr>
+          <w:rFonts w:eastAsia="Times New Roman" w:cstheme="minorHAnsi"/>
+        </w:rPr>
+        <w:t xml:space="preserve"> This could be because with low K, we may not be getting the terms which are significant and therefore perform the Rocchio Algorithm with them. Moreover, with high K, we have too many terms and then we have too many documents which our system marks as relevant. Having a high K value also skyrockets the number of document IDs returned.</w:t>
+      </w:r>
+    </w:p>
+    <w:p>
+      <w:pPr>
+        <w:spacing w:line="276" w:lineRule="auto"/>
+      </w:pPr>
+    </w:p>
+    <w:p>
+      <w:pPr>
+        <w:spacing w:line="276" w:lineRule="auto"/>
+        <w:rPr>
+          <w:lang w:val="en-US"/>
+        </w:rPr>
+      </w:pPr>
+      <w:r>
+        <w:rPr>
+          <w:lang w:val="en-US"/>
+        </w:rPr>
+        <w:t>Moreover, we have also performed the following optimisations and tweaks</w:t>
+      </w:r>
+      <w:r>
+        <w:rPr>
+          <w:lang w:val="en-US"/>
+        </w:rPr>
+        <w:t xml:space="preserve"> (and experimented with their relevant values)</w:t>
+      </w:r>
+      <w:r>
+        <w:rPr>
+          <w:lang w:val="en-US"/>
+        </w:rPr>
+        <w:t>:</w:t>
       </w:r>
     </w:p>
     <w:p>
@@ -725,6 +959,12 @@
         </w:rPr>
         <w:t>expand the AND search to become an OR search between the terms. If still not enough results, then we will perform a free-text query search for individual terms in any phrases as well. This last one is not too bad as the phrases are at most a length of 3.</w:t>
       </w:r>
+      <w:r>
+        <w:rPr>
+          <w:lang w:val="en-US"/>
+        </w:rPr>
+        <w:t xml:space="preserve"> This gives us more results if we have insufficient ones, so we are more likely to capture some relevant documents by casting our net wider.</w:t>
+      </w:r>
     </w:p>
     <w:p>
       <w:pPr>
@@ -744,6 +984,71 @@
         </w:rPr>
         <w:t>For occurrences in different zones/fields, we will boost the score accordingly to their importance via a multiplier (different for each type) and this will affect the ranking.</w:t>
       </w:r>
+      <w:r>
+        <w:rPr>
+          <w:lang w:val="en-US"/>
+        </w:rPr>
+        <w:t xml:space="preserve"> These multiplier values were determined by playing around with during experiments, and also keeping in mind how likely the importance of the different zones/fields are to the user performing the search. </w:t>
+      </w:r>
+    </w:p>
+    <w:p>
+      <w:pPr>
+        <w:pStyle w:val="ListParagraph"/>
+        <w:spacing w:line="276" w:lineRule="auto"/>
+        <w:rPr>
+          <w:lang w:val="en-US"/>
+        </w:rPr>
+      </w:pPr>
+      <w:r>
+        <w:rPr>
+          <w:lang w:val="en-US"/>
+        </w:rPr>
+        <w:t xml:space="preserve">For instance, say user enters a number, which can be like a date. Here, we find that law documents may contain lots of dates of situation’s happenings, but these may not be the same as the document’s publication date. Hence, as lawyers are more likely to search for happenings by date rather than the document’s publication date, content &gt; date. </w:t>
+      </w:r>
+    </w:p>
+    <w:p>
+      <w:pPr>
+        <w:pStyle w:val="ListParagraph"/>
+        <w:spacing w:line="276" w:lineRule="auto"/>
+        <w:rPr>
+          <w:lang w:val="en-US"/>
+        </w:rPr>
+      </w:pPr>
+      <w:r>
+        <w:rPr>
+          <w:lang w:val="en-US"/>
+        </w:rPr>
+        <w:t>Another instance, say a user enters a word/keyword. This term may appear in the title, court, or content. However, since we don’t really memorise content, it is more likely that this search term relates to the title or the court. Thus, title&amp;court &gt; content. Moreover, there is usually less utility in searching for a court than a title.  Hence, title &gt; court.</w:t>
+      </w:r>
+    </w:p>
+    <w:p>
+      <w:pPr>
+        <w:pStyle w:val="ListParagraph"/>
+        <w:spacing w:line="276" w:lineRule="auto"/>
+        <w:rPr>
+          <w:lang w:val="en-US"/>
+        </w:rPr>
+      </w:pPr>
+      <w:r>
+        <w:rPr>
+          <w:lang w:val="en-US"/>
+        </w:rPr>
+        <w:t>The</w:t>
+      </w:r>
+      <w:r>
+        <w:rPr>
+          <w:lang w:val="en-US"/>
+        </w:rPr>
+        <w:t>refore the</w:t>
+      </w:r>
+      <w:bookmarkStart w:id="0" w:name="_GoBack"/>
+      <w:bookmarkEnd w:id="0"/>
+      <w:r>
+        <w:rPr>
+          <w:lang w:val="en-US"/>
+        </w:rPr>
+        <w:t xml:space="preserve"> importance we decided to go with, in descending order is: title &gt; court &gt; content &gt; date</w:t>
+      </w:r>
     </w:p>
     <w:p>
       <w:pPr>
@@ -780,6 +1085,31 @@
           <w:lang w:val="en-US"/>
         </w:rPr>
         <w:t>greater than 1) as compared to those without these terms.</w:t>
+      </w:r>
+    </w:p>
+    <w:p>
+      <w:pPr>
+        <w:pStyle w:val="ListParagraph"/>
+        <w:numPr>
+          <w:ilvl w:val="0"/>
+          <w:numId w:val="3"/>
+        </w:numPr>
+        <w:spacing w:line="276" w:lineRule="auto"/>
+        <w:rPr>
+          <w:lang w:val="en-US"/>
+        </w:rPr>
+      </w:pPr>
+      <w:r>
+        <w:rPr>
+          <w:lang w:val="en-US"/>
+        </w:rPr>
+        <w:t>Remove stop words in our index</w:t>
+      </w:r>
+      <w:r>
+        <w:rPr>
+          <w:lang w:val="en-US"/>
+        </w:rPr>
+        <w:t xml:space="preserve">. In general, compared to without removing stopwords, the performance tends to improve when we remove stopwords. This is why we continued with it for the indexing phase. </w:t>
       </w:r>
     </w:p>
     <w:sectPr>

</xml_diff>